<commit_message>
Only show taskboards on the templates page if they are current.
Add option to delete taskboards.
</commit_message>
<xml_diff>
--- a/server/media/Internal Templates/Sprint-task-board-template.docx
+++ b/server/media/Internal Templates/Sprint-task-board-template.docx
@@ -122,7 +122,7 @@
     <w:tbl>
       <w:tblPr>
         <w:tblStyle w:val="Table1"/>
-        <w:tblW w:w="8752.5" w:type="dxa"/>
+        <w:tblW w:w="8760.0" w:type="dxa"/>
         <w:jc w:val="left"/>
         <w:tblInd w:w="2774.4" w:type="dxa"/>
         <w:tblBorders>
@@ -137,15 +137,15 @@
         <w:tblLook w:val="0600"/>
       </w:tblPr>
       <w:tblGrid>
-        <w:gridCol w:w="2182.5"/>
-        <w:gridCol w:w="960"/>
-        <w:gridCol w:w="4530"/>
+        <w:gridCol w:w="3420"/>
+        <w:gridCol w:w="1065"/>
+        <w:gridCol w:w="3195"/>
         <w:gridCol w:w="1080"/>
         <w:tblGridChange w:id="0">
           <w:tblGrid>
-            <w:gridCol w:w="2182.5"/>
-            <w:gridCol w:w="960"/>
-            <w:gridCol w:w="4530"/>
+            <w:gridCol w:w="3420"/>
+            <w:gridCol w:w="1065"/>
+            <w:gridCol w:w="3195"/>
             <w:gridCol w:w="1080"/>
           </w:tblGrid>
         </w:tblGridChange>

</xml_diff>

<commit_message>
Add teame name to sprint task boards.
</commit_message>
<xml_diff>
--- a/server/media/Internal Templates/Sprint-task-board-template.docx
+++ b/server/media/Internal Templates/Sprint-task-board-template.docx
@@ -51,16 +51,7 @@
           <w:b w:val="1"/>
           <w:rtl w:val="0"/>
         </w:rPr>
-        <w:t xml:space="preserve">Team: </w:t>
-      </w:r>
-      <w:r>
-        <w:rPr>
-          <w:b w:val="1"/>
-          <w:sz w:val="28"/>
-          <w:szCs w:val="28"/>
-          <w:rtl w:val="0"/>
-        </w:rPr>
-        <w:t xml:space="preserve">CHex</w:t>
+        <w:t xml:space="preserve">Team: {teamname}</w:t>
       </w:r>
       <w:r>
         <w:rPr>

</xml_diff>